<commit_message>
Modify docx to reflect new kernel
</commit_message>
<xml_diff>
--- a/LabWriteup.docx
+++ b/LabWriteup.docx
@@ -76,7 +76,7 @@
         <w:spacing w:line="240" w:lineRule="auto"/>
       </w:pPr>
       <w:r>
-        <w:t>3</w:t>
+        <w:t>2</w:t>
       </w:r>
       <w:r>
         <w:t xml:space="preserve"> * Log2(</w:t>
@@ -90,7 +90,33 @@
         <w:t xml:space="preserve">) per thread. </w:t>
       </w:r>
       <w:r>
-        <w:t>There are three floating point add instructions being done. All three are in loops. Each one executes Log2(</w:t>
+        <w:t xml:space="preserve">There are </w:t>
+      </w:r>
+      <w:r>
+        <w:t>two</w:t>
+      </w:r>
+      <w:r>
+        <w:t xml:space="preserve"> floating point </w:t>
+      </w:r>
+      <w:proofErr w:type="gramStart"/>
+      <w:r>
+        <w:t>add</w:t>
+      </w:r>
+      <w:proofErr w:type="gramEnd"/>
+      <w:r>
+        <w:t xml:space="preserve"> instructions being done. All </w:t>
+      </w:r>
+      <w:r>
+        <w:t>two</w:t>
+      </w:r>
+      <w:r>
+        <w:t xml:space="preserve"> are in loops. Each one executes L</w:t>
+      </w:r>
+      <w:r>
+        <w:t>o</w:t>
+      </w:r>
+      <w:r>
+        <w:t>g2(</w:t>
       </w:r>
       <w:proofErr w:type="spellStart"/>
       <w:r>
@@ -116,11 +142,9 @@
       <w:r>
         <w:t xml:space="preserve"> operations would be </w:t>
       </w:r>
-      <w:proofErr w:type="gramStart"/>
-      <w:r>
-        <w:t>the 6</w:t>
-      </w:r>
-      <w:proofErr w:type="gramEnd"/>
+      <w:r>
+        <w:t>2</w:t>
+      </w:r>
       <w:r>
         <w:t xml:space="preserve"> * Log2(</w:t>
       </w:r>
@@ -130,7 +154,13 @@
       </w:r>
       <w:proofErr w:type="spellEnd"/>
       <w:r>
-        <w:t>) + 3 per thread. 3 of the assignments are in loops that execute Log2(</w:t>
+        <w:t xml:space="preserve">) + 3 per thread. </w:t>
+      </w:r>
+      <w:r>
+        <w:t>2</w:t>
+      </w:r>
+      <w:r>
+        <w:t xml:space="preserve"> of the assignments are in loops that execute Log2(</w:t>
       </w:r>
       <w:proofErr w:type="spellStart"/>
       <w:r>
@@ -159,7 +189,19 @@
         <w:spacing w:line="240" w:lineRule="auto"/>
       </w:pPr>
       <w:r>
-        <w:t>There are two global memory reads being performed per thread. Both of which are storing from the input into shared memory.</w:t>
+        <w:t xml:space="preserve">There </w:t>
+      </w:r>
+      <w:r>
+        <w:t>is</w:t>
+      </w:r>
+      <w:r>
+        <w:t xml:space="preserve"> 1 </w:t>
+      </w:r>
+      <w:r>
+        <w:t xml:space="preserve">global memory read being performed per thread. </w:t>
+      </w:r>
+      <w:r>
+        <w:t>Which is storing from global memory to shared memory.</w:t>
       </w:r>
     </w:p>
     <w:p>
@@ -180,7 +222,19 @@
         <w:spacing w:line="240" w:lineRule="auto"/>
       </w:pPr>
       <w:r>
-        <w:t>There are 3 global memory writes per thread. 2 to the main output array, and 1 to the aux array.</w:t>
+        <w:t>There are</w:t>
+      </w:r>
+      <w:r>
+        <w:t xml:space="preserve"> 2</w:t>
+      </w:r>
+      <w:r>
+        <w:t xml:space="preserve"> global memory writes per thread. </w:t>
+      </w:r>
+      <w:r>
+        <w:t>1</w:t>
+      </w:r>
+      <w:r>
+        <w:t xml:space="preserve"> to the main output array, and 1 to the aux array.</w:t>
       </w:r>
     </w:p>
     <w:p>
@@ -217,7 +271,15 @@
       </w:r>
       <w:proofErr w:type="spellEnd"/>
       <w:r>
-        <w:t xml:space="preserve">). The real operation done is defined as temp[bi] += temp[ai] I believe. And this operation is in two separate loops. </w:t>
+        <w:t xml:space="preserve">). The real operation done is defined as </w:t>
+      </w:r>
+      <w:proofErr w:type="gramStart"/>
+      <w:r>
+        <w:t>temp[</w:t>
+      </w:r>
+      <w:proofErr w:type="gramEnd"/>
+      <w:r>
+        <w:t xml:space="preserve">] += temp[] I believe. And this operation is in two separate loops. </w:t>
       </w:r>
       <w:proofErr w:type="gramStart"/>
       <w:r>
@@ -312,15 +374,7 @@
         <w:spacing w:line="240" w:lineRule="auto"/>
       </w:pPr>
       <w:r>
-        <w:t xml:space="preserve">Utilized bit shift operations such as &gt;&gt; or &lt;&lt; was also done as they are more efficient than multiplying or dividing by 2. </w:t>
-      </w:r>
-    </w:p>
-    <w:p>
-      <w:pPr>
-        <w:spacing w:line="240" w:lineRule="auto"/>
-      </w:pPr>
-      <w:r>
-        <w:t xml:space="preserve">(8) Describe what further optimizations can be implemented to your kernel and what would be the expected performance behavior? </w:t>
+        <w:t>Another big optimization is splitting the kernel into two phases. This was done to improve efficiency and have a work-efficient kernel.</w:t>
       </w:r>
     </w:p>
     <w:p>
@@ -333,7 +387,28 @@
         <w:spacing w:line="240" w:lineRule="auto"/>
       </w:pPr>
       <w:r>
+        <w:t>Utilized bit shift operations such as &gt;&gt; or &lt;&lt; was also done as they are more efficient than multiplying or dividing by 2.</w:t>
+      </w:r>
+    </w:p>
+    <w:p>
+      <w:pPr>
+        <w:spacing w:line="240" w:lineRule="auto"/>
+      </w:pPr>
+      <w:r>
         <w:lastRenderedPageBreak/>
+        <w:t xml:space="preserve">(8) Describe what further optimizations can be implemented to your kernel and what would be the expected performance behavior? </w:t>
+      </w:r>
+    </w:p>
+    <w:p>
+      <w:pPr>
+        <w:pStyle w:val="ListParagraph"/>
+        <w:numPr>
+          <w:ilvl w:val="0"/>
+          <w:numId w:val="2"/>
+        </w:numPr>
+        <w:spacing w:line="240" w:lineRule="auto"/>
+      </w:pPr>
+      <w:r>
         <w:t xml:space="preserve">Perhaps one can utilize loop unrolling. This would lead to higher performance as there would be less loop overhead and less wasted instructions. </w:t>
       </w:r>
     </w:p>
@@ -1260,6 +1335,7 @@
   <w:style w:type="character" w:default="1" w:styleId="DefaultParagraphFont">
     <w:name w:val="Default Paragraph Font"/>
     <w:uiPriority w:val="1"/>
+    <w:semiHidden/>
     <w:unhideWhenUsed/>
   </w:style>
   <w:style w:type="table" w:default="1" w:styleId="TableNormal">

</xml_diff>